<commit_message>
Harmonized ReadMe directions and model guide and main readme.
Starting to update the guide and links from the spreadsheet to it.
</commit_message>
<xml_diff>
--- a/LakeMeadWaterBankDivideInflow/ModelGuide/ModelGuidance-LakeMeadWaterBank-TextBoxes.docx
+++ b/LakeMeadWaterBankDivideInflow/ModelGuide/ModelGuidance-LakeMeadWaterBank-TextBoxes.docx
@@ -77,7 +77,17 @@
                                 <w:sz w:val="24"/>
                                 <w:szCs w:val="24"/>
                               </w:rPr>
-                              <w:t>Box 1. Facilitation Steps</w:t>
+                              <w:t>Box 1. Steps</w:t>
+                            </w:r>
+                            <w:r>
+                              <w:rPr>
+                                <w:rFonts w:asciiTheme="majorBidi" w:hAnsiTheme="majorBidi" w:cstheme="majorBidi"/>
+                                <w:b/>
+                                <w:bCs/>
+                                <w:sz w:val="24"/>
+                                <w:szCs w:val="24"/>
+                              </w:rPr>
+                              <w:t xml:space="preserve"> to Guide a Model Session</w:t>
                             </w:r>
                           </w:p>
                           <w:p>
@@ -123,7 +133,19 @@
                               <w:rPr>
                                 <w:rFonts w:ascii="Times New Roman" w:eastAsia="Times New Roman" w:hAnsi="Times New Roman" w:cs="Times New Roman"/>
                               </w:rPr>
-                              <w:t>Identify a facilitator (may also participate).</w:t>
+                              <w:t xml:space="preserve">Identify a </w:t>
+                            </w:r>
+                            <w:r>
+                              <w:rPr>
+                                <w:rFonts w:ascii="Times New Roman" w:eastAsia="Times New Roman" w:hAnsi="Times New Roman" w:cs="Times New Roman"/>
+                              </w:rPr>
+                              <w:t>Session Guide</w:t>
+                            </w:r>
+                            <w:r>
+                              <w:rPr>
+                                <w:rFonts w:ascii="Times New Roman" w:eastAsia="Times New Roman" w:hAnsi="Times New Roman" w:cs="Times New Roman"/>
+                              </w:rPr>
+                              <w:t xml:space="preserve"> (may also participate).</w:t>
                             </w:r>
                           </w:p>
                           <w:p>
@@ -556,23 +578,7 @@
                                 <w:sz w:val="24"/>
                                 <w:szCs w:val="24"/>
                               </w:rPr>
-                              <w:t>For example, in Rows 4-10, partic</w:t>
-                            </w:r>
-                            <w:r>
-                              <w:rPr>
-                                <w:rFonts w:ascii="Times New Roman" w:eastAsia="Times New Roman" w:hAnsi="Times New Roman" w:cs="Times New Roman"/>
-                                <w:sz w:val="24"/>
-                                <w:szCs w:val="24"/>
-                              </w:rPr>
-                              <w:t>ip</w:t>
-                            </w:r>
-                            <w:r>
-                              <w:rPr>
-                                <w:rFonts w:ascii="Times New Roman" w:eastAsia="Times New Roman" w:hAnsi="Times New Roman" w:cs="Times New Roman"/>
-                                <w:sz w:val="24"/>
-                                <w:szCs w:val="24"/>
-                              </w:rPr>
-                              <w:t xml:space="preserve">ants select a </w:t>
+                              <w:t xml:space="preserve">For example, in Rows 4-10, participants select a </w:t>
                             </w:r>
                             <w:r>
                               <w:rPr>
@@ -582,15 +588,23 @@
                                 <w:sz w:val="24"/>
                                 <w:szCs w:val="24"/>
                               </w:rPr>
-                              <w:t>Party</w:t>
-                            </w:r>
-                            <w:r>
-                              <w:rPr>
-                                <w:rFonts w:ascii="Times New Roman" w:eastAsia="Times New Roman" w:hAnsi="Times New Roman" w:cs="Times New Roman"/>
-                                <w:sz w:val="24"/>
-                                <w:szCs w:val="24"/>
-                              </w:rPr>
-                              <w:t xml:space="preserve"> and enter a </w:t>
+                              <w:t xml:space="preserve">User, </w:t>
+                            </w:r>
+                            <w:r>
+                              <w:rPr>
+                                <w:rFonts w:ascii="Times New Roman" w:eastAsia="Times New Roman" w:hAnsi="Times New Roman" w:cs="Times New Roman"/>
+                                <w:sz w:val="24"/>
+                                <w:szCs w:val="24"/>
+                              </w:rPr>
+                              <w:t xml:space="preserve"> </w:t>
+                            </w:r>
+                            <w:r>
+                              <w:rPr>
+                                <w:rFonts w:ascii="Times New Roman" w:eastAsia="Times New Roman" w:hAnsi="Times New Roman" w:cs="Times New Roman"/>
+                                <w:sz w:val="24"/>
+                                <w:szCs w:val="24"/>
+                              </w:rPr>
+                              <w:t xml:space="preserve">articulate the User's </w:t>
                             </w:r>
                             <w:r>
                               <w:rPr>
@@ -600,15 +614,63 @@
                                 <w:sz w:val="24"/>
                                 <w:szCs w:val="24"/>
                               </w:rPr>
-                              <w:t>Strategy</w:t>
-                            </w:r>
-                            <w:r>
-                              <w:rPr>
-                                <w:rFonts w:ascii="Times New Roman" w:eastAsia="Times New Roman" w:hAnsi="Times New Roman" w:cs="Times New Roman"/>
-                                <w:sz w:val="24"/>
-                                <w:szCs w:val="24"/>
-                              </w:rPr>
-                              <w:t>. If fewer than 6 participants, participants select multiple parties.</w:t>
+                              <w:t>vulnerability</w:t>
+                            </w:r>
+                            <w:r>
+                              <w:rPr>
+                                <w:rFonts w:ascii="Times New Roman" w:eastAsia="Times New Roman" w:hAnsi="Times New Roman" w:cs="Times New Roman"/>
+                                <w:b/>
+                                <w:bCs/>
+                                <w:sz w:val="24"/>
+                                <w:szCs w:val="24"/>
+                              </w:rPr>
+                              <w:t xml:space="preserve"> to water shortages</w:t>
+                            </w:r>
+                            <w:r>
+                              <w:rPr>
+                                <w:rFonts w:ascii="Times New Roman" w:eastAsia="Times New Roman" w:hAnsi="Times New Roman" w:cs="Times New Roman"/>
+                                <w:sz w:val="24"/>
+                                <w:szCs w:val="24"/>
+                              </w:rPr>
+                              <w:t xml:space="preserve">, and define a </w:t>
+                            </w:r>
+                            <w:r>
+                              <w:rPr>
+                                <w:rFonts w:ascii="Times New Roman" w:eastAsia="Times New Roman" w:hAnsi="Times New Roman" w:cs="Times New Roman"/>
+                                <w:b/>
+                                <w:bCs/>
+                                <w:sz w:val="24"/>
+                                <w:szCs w:val="24"/>
+                              </w:rPr>
+                              <w:t>strategy to manage vulnerability</w:t>
+                            </w:r>
+                            <w:r>
+                              <w:rPr>
+                                <w:rFonts w:ascii="Times New Roman" w:eastAsia="Times New Roman" w:hAnsi="Times New Roman" w:cs="Times New Roman"/>
+                                <w:b/>
+                                <w:bCs/>
+                                <w:sz w:val="24"/>
+                                <w:szCs w:val="24"/>
+                              </w:rPr>
+                              <w:t xml:space="preserve">. If fewer than 6 participants, participants select multiple </w:t>
+                            </w:r>
+                            <w:r>
+                              <w:rPr>
+                                <w:rFonts w:ascii="Times New Roman" w:eastAsia="Times New Roman" w:hAnsi="Times New Roman" w:cs="Times New Roman"/>
+                                <w:b/>
+                                <w:bCs/>
+                                <w:sz w:val="24"/>
+                                <w:szCs w:val="24"/>
+                              </w:rPr>
+                              <w:t>users</w:t>
+                            </w:r>
+                            <w:r>
+                              <w:rPr>
+                                <w:rFonts w:ascii="Times New Roman" w:eastAsia="Times New Roman" w:hAnsi="Times New Roman" w:cs="Times New Roman"/>
+                                <w:sz w:val="24"/>
+                                <w:szCs w:val="24"/>
+                              </w:rPr>
+                              <w:t>.</w:t>
                             </w:r>
                           </w:p>
                           <w:p>
@@ -642,7 +704,7 @@
                                 <w:rFonts w:ascii="Times New Roman" w:eastAsia="Times New Roman" w:hAnsi="Times New Roman" w:cs="Times New Roman"/>
                                 <w:b/>
                                 <w:bCs/>
-                                <w:color w:val="538135" w:themeColor="accent6" w:themeShade="BF"/>
+                                <w:color w:val="00B050"/>
                                 <w:sz w:val="24"/>
                                 <w:szCs w:val="24"/>
                               </w:rPr>
@@ -688,7 +750,7 @@
                                 <w:rFonts w:ascii="Times New Roman" w:eastAsia="Times New Roman" w:hAnsi="Times New Roman" w:cs="Times New Roman"/>
                                 <w:b/>
                                 <w:bCs/>
-                                <w:color w:val="538135" w:themeColor="accent6" w:themeShade="BF"/>
+                                <w:color w:val="00B050"/>
                                 <w:sz w:val="24"/>
                                 <w:szCs w:val="24"/>
                               </w:rPr>
@@ -727,50 +789,26 @@
                                 <w:sz w:val="24"/>
                                 <w:szCs w:val="24"/>
                               </w:rPr>
-                              <w:t xml:space="preserve">Enter the Lake </w:t>
-                            </w:r>
-                            <w:r>
-                              <w:rPr>
-                                <w:rFonts w:ascii="Times New Roman" w:eastAsia="Times New Roman" w:hAnsi="Times New Roman" w:cs="Times New Roman"/>
-                                <w:sz w:val="24"/>
-                                <w:szCs w:val="24"/>
-                              </w:rPr>
-                              <w:t>Mead Inf</w:t>
-                            </w:r>
-                            <w:r>
-                              <w:rPr>
-                                <w:rFonts w:ascii="Times New Roman" w:eastAsia="Times New Roman" w:hAnsi="Times New Roman" w:cs="Times New Roman"/>
-                                <w:sz w:val="24"/>
-                                <w:szCs w:val="24"/>
-                              </w:rPr>
-                              <w:t>low for Year 1 in</w:t>
-                            </w:r>
-                            <w:r>
-                              <w:rPr>
-                                <w:rFonts w:ascii="Times New Roman" w:eastAsia="Times New Roman" w:hAnsi="Times New Roman" w:cs="Times New Roman"/>
-                                <w:sz w:val="24"/>
-                                <w:szCs w:val="24"/>
-                              </w:rPr>
-                              <w:t xml:space="preserve"> </w:t>
+                              <w:t xml:space="preserve">In  </w:t>
                             </w:r>
                             <w:r>
                               <w:rPr>
                                 <w:rFonts w:ascii="Times New Roman" w:eastAsia="Times New Roman" w:hAnsi="Times New Roman" w:cs="Times New Roman"/>
                                 <w:b/>
                                 <w:bCs/>
-                                <w:color w:val="538135" w:themeColor="accent6" w:themeShade="BF"/>
-                                <w:sz w:val="24"/>
-                                <w:szCs w:val="24"/>
-                              </w:rPr>
-                              <w:t>Cell C28</w:t>
-                            </w:r>
-                            <w:r>
-                              <w:rPr>
-                                <w:rFonts w:ascii="Times New Roman" w:eastAsia="Times New Roman" w:hAnsi="Times New Roman" w:cs="Times New Roman"/>
-                                <w:sz w:val="24"/>
-                                <w:szCs w:val="24"/>
-                              </w:rPr>
-                              <w:t>. Cells below will populate.</w:t>
+                                <w:color w:val="00B050"/>
+                                <w:sz w:val="24"/>
+                                <w:szCs w:val="24"/>
+                              </w:rPr>
+                              <w:t>Cell B21</w:t>
+                            </w:r>
+                            <w:r>
+                              <w:rPr>
+                                <w:rFonts w:ascii="Times New Roman" w:eastAsia="Times New Roman" w:hAnsi="Times New Roman" w:cs="Times New Roman"/>
+                                <w:sz w:val="24"/>
+                                <w:szCs w:val="24"/>
+                              </w:rPr>
+                              <w:t>, enter the total Water Conservation Account (Intentionally Created Surplus) Balance. This value includes California, Arizona, Nevada, and Mexico.</w:t>
                             </w:r>
                           </w:p>
                           <w:p>
@@ -797,42 +835,50 @@
                                 <w:sz w:val="24"/>
                                 <w:szCs w:val="24"/>
                               </w:rPr>
-                              <w:t>Participants continue to enter values in Year 1 (Column C) down to Row 1</w:t>
-                            </w:r>
-                            <w:r>
-                              <w:rPr>
-                                <w:rFonts w:ascii="Times New Roman" w:eastAsia="Times New Roman" w:hAnsi="Times New Roman" w:cs="Times New Roman"/>
-                                <w:sz w:val="24"/>
-                                <w:szCs w:val="24"/>
-                              </w:rPr>
-                              <w:t>09</w:t>
-                            </w:r>
-                            <w:r>
-                              <w:rPr>
-                                <w:rFonts w:ascii="Times New Roman" w:eastAsia="Times New Roman" w:hAnsi="Times New Roman" w:cs="Times New Roman"/>
-                                <w:sz w:val="24"/>
-                                <w:szCs w:val="24"/>
-                              </w:rPr>
-                              <w:t xml:space="preserve"> in row blocks with </w:t>
+                              <w:t xml:space="preserve">Enter the Lake </w:t>
+                            </w:r>
+                            <w:r>
+                              <w:rPr>
+                                <w:rFonts w:ascii="Times New Roman" w:eastAsia="Times New Roman" w:hAnsi="Times New Roman" w:cs="Times New Roman"/>
+                                <w:sz w:val="24"/>
+                                <w:szCs w:val="24"/>
+                              </w:rPr>
+                              <w:t>Mead Inf</w:t>
+                            </w:r>
+                            <w:r>
+                              <w:rPr>
+                                <w:rFonts w:ascii="Times New Roman" w:eastAsia="Times New Roman" w:hAnsi="Times New Roman" w:cs="Times New Roman"/>
+                                <w:sz w:val="24"/>
+                                <w:szCs w:val="24"/>
+                              </w:rPr>
+                              <w:t>low for Year 1 in</w:t>
+                            </w:r>
+                            <w:r>
+                              <w:rPr>
+                                <w:rFonts w:ascii="Times New Roman" w:eastAsia="Times New Roman" w:hAnsi="Times New Roman" w:cs="Times New Roman"/>
+                                <w:sz w:val="24"/>
+                                <w:szCs w:val="24"/>
+                              </w:rPr>
+                              <w:t xml:space="preserve"> </w:t>
                             </w:r>
                             <w:r>
                               <w:rPr>
                                 <w:rFonts w:ascii="Times New Roman" w:eastAsia="Times New Roman" w:hAnsi="Times New Roman" w:cs="Times New Roman"/>
                                 <w:b/>
                                 <w:bCs/>
-                                <w:color w:val="0000FF"/>
-                                <w:sz w:val="24"/>
-                                <w:szCs w:val="24"/>
-                              </w:rPr>
-                              <w:t>Blue Text</w:t>
-                            </w:r>
-                            <w:r>
-                              <w:rPr>
-                                <w:rFonts w:ascii="Times New Roman" w:eastAsia="Times New Roman" w:hAnsi="Times New Roman" w:cs="Times New Roman"/>
-                                <w:sz w:val="24"/>
-                                <w:szCs w:val="24"/>
-                              </w:rPr>
-                              <w:t>.</w:t>
+                                <w:color w:val="00B050"/>
+                                <w:sz w:val="24"/>
+                                <w:szCs w:val="24"/>
+                              </w:rPr>
+                              <w:t>Cell C28</w:t>
+                            </w:r>
+                            <w:r>
+                              <w:rPr>
+                                <w:rFonts w:ascii="Times New Roman" w:eastAsia="Times New Roman" w:hAnsi="Times New Roman" w:cs="Times New Roman"/>
+                                <w:sz w:val="24"/>
+                                <w:szCs w:val="24"/>
+                              </w:rPr>
+                              <w:t>. Cells below will populate.</w:t>
                             </w:r>
                           </w:p>
                           <w:p>
@@ -859,56 +905,48 @@
                                 <w:sz w:val="24"/>
                                 <w:szCs w:val="24"/>
                               </w:rPr>
-                              <w:t xml:space="preserve">Move to Year 2 (Column D). Enter </w:t>
-                            </w:r>
-                            <w:r>
-                              <w:rPr>
-                                <w:rFonts w:ascii="Times New Roman" w:eastAsia="Times New Roman" w:hAnsi="Times New Roman" w:cs="Times New Roman"/>
-                                <w:sz w:val="24"/>
-                                <w:szCs w:val="24"/>
-                              </w:rPr>
-                              <w:t>a new Lake Mead Inflow</w:t>
-                            </w:r>
-                            <w:r>
-                              <w:rPr>
-                                <w:rFonts w:ascii="Times New Roman" w:eastAsia="Times New Roman" w:hAnsi="Times New Roman" w:cs="Times New Roman"/>
-                                <w:sz w:val="24"/>
-                                <w:szCs w:val="24"/>
-                              </w:rPr>
-                              <w:t xml:space="preserve"> in </w:t>
+                              <w:t xml:space="preserve">Participants continue to enter values in Year 1 (Column C) down to </w:t>
                             </w:r>
                             <w:r>
                               <w:rPr>
                                 <w:rFonts w:ascii="Times New Roman" w:eastAsia="Times New Roman" w:hAnsi="Times New Roman" w:cs="Times New Roman"/>
                                 <w:b/>
                                 <w:bCs/>
-                                <w:color w:val="538135" w:themeColor="accent6" w:themeShade="BF"/>
-                                <w:sz w:val="24"/>
-                                <w:szCs w:val="24"/>
-                              </w:rPr>
-                              <w:t xml:space="preserve">Cell </w:t>
+                                <w:color w:val="00B050"/>
+                                <w:sz w:val="24"/>
+                                <w:szCs w:val="24"/>
+                              </w:rPr>
+                              <w:t>Row 1</w:t>
                             </w:r>
                             <w:r>
                               <w:rPr>
                                 <w:rFonts w:ascii="Times New Roman" w:eastAsia="Times New Roman" w:hAnsi="Times New Roman" w:cs="Times New Roman"/>
                                 <w:b/>
                                 <w:bCs/>
-                                <w:color w:val="538135" w:themeColor="accent6" w:themeShade="BF"/>
-                                <w:sz w:val="24"/>
-                                <w:szCs w:val="24"/>
-                              </w:rPr>
-                              <w:t>D</w:t>
+                                <w:color w:val="00B050"/>
+                                <w:sz w:val="24"/>
+                                <w:szCs w:val="24"/>
+                              </w:rPr>
+                              <w:t>09</w:t>
+                            </w:r>
+                            <w:r>
+                              <w:rPr>
+                                <w:rFonts w:ascii="Times New Roman" w:eastAsia="Times New Roman" w:hAnsi="Times New Roman" w:cs="Times New Roman"/>
+                                <w:sz w:val="24"/>
+                                <w:szCs w:val="24"/>
+                              </w:rPr>
+                              <w:t xml:space="preserve"> in row blocks with </w:t>
                             </w:r>
                             <w:r>
                               <w:rPr>
                                 <w:rFonts w:ascii="Times New Roman" w:eastAsia="Times New Roman" w:hAnsi="Times New Roman" w:cs="Times New Roman"/>
                                 <w:b/>
                                 <w:bCs/>
-                                <w:color w:val="538135" w:themeColor="accent6" w:themeShade="BF"/>
-                                <w:sz w:val="24"/>
-                                <w:szCs w:val="24"/>
-                              </w:rPr>
-                              <w:t>28</w:t>
+                                <w:color w:val="0000FF"/>
+                                <w:sz w:val="24"/>
+                                <w:szCs w:val="24"/>
+                              </w:rPr>
+                              <w:t>Blue Text</w:t>
                             </w:r>
                             <w:r>
                               <w:rPr>
@@ -923,14 +961,9 @@
                             <w:pPr>
                               <w:numPr>
                                 <w:ilvl w:val="0"/>
-                                <w:numId w:val="8"/>
+                                <w:numId w:val="7"/>
                               </w:numPr>
-                              <w:tabs>
-                                <w:tab w:val="clear" w:pos="720"/>
-                                <w:tab w:val="num" w:pos="450"/>
-                              </w:tabs>
                               <w:spacing w:before="100" w:beforeAutospacing="1" w:after="100" w:afterAutospacing="1" w:line="240" w:lineRule="auto"/>
-                              <w:ind w:hanging="540"/>
                               <w:rPr>
                                 <w:rFonts w:ascii="Times New Roman" w:eastAsia="Times New Roman" w:hAnsi="Times New Roman" w:cs="Times New Roman"/>
                                 <w:sz w:val="24"/>
@@ -943,15 +976,61 @@
                                 <w:sz w:val="24"/>
                                 <w:szCs w:val="24"/>
                               </w:rPr>
-                              <w:t>Find linked help for each row in</w:t>
-                            </w:r>
-                            <w:r>
-                              <w:rPr>
-                                <w:rFonts w:ascii="Times New Roman" w:eastAsia="Times New Roman" w:hAnsi="Times New Roman" w:cs="Times New Roman"/>
-                                <w:sz w:val="24"/>
-                                <w:szCs w:val="24"/>
-                              </w:rPr>
-                              <w:t xml:space="preserve"> </w:t>
+                              <w:t xml:space="preserve">Move to Year 2 (Column D). Enter </w:t>
+                            </w:r>
+                            <w:r>
+                              <w:rPr>
+                                <w:rFonts w:ascii="Times New Roman" w:eastAsia="Times New Roman" w:hAnsi="Times New Roman" w:cs="Times New Roman"/>
+                                <w:sz w:val="24"/>
+                                <w:szCs w:val="24"/>
+                              </w:rPr>
+                              <w:t>a new Lake Mead Inflow</w:t>
+                            </w:r>
+                            <w:r>
+                              <w:rPr>
+                                <w:rFonts w:ascii="Times New Roman" w:eastAsia="Times New Roman" w:hAnsi="Times New Roman" w:cs="Times New Roman"/>
+                                <w:sz w:val="24"/>
+                                <w:szCs w:val="24"/>
+                              </w:rPr>
+                              <w:t xml:space="preserve"> in </w:t>
+                            </w:r>
+                            <w:r>
+                              <w:rPr>
+                                <w:rFonts w:ascii="Times New Roman" w:eastAsia="Times New Roman" w:hAnsi="Times New Roman" w:cs="Times New Roman"/>
+                                <w:b/>
+                                <w:bCs/>
+                                <w:color w:val="00B050"/>
+                                <w:sz w:val="24"/>
+                                <w:szCs w:val="24"/>
+                              </w:rPr>
+                              <w:t>Cell D28</w:t>
+                            </w:r>
+                            <w:r>
+                              <w:rPr>
+                                <w:rFonts w:ascii="Times New Roman" w:eastAsia="Times New Roman" w:hAnsi="Times New Roman" w:cs="Times New Roman"/>
+                                <w:sz w:val="24"/>
+                                <w:szCs w:val="24"/>
+                              </w:rPr>
+                              <w:t>.</w:t>
+                            </w:r>
+                          </w:p>
+                          <w:p>
+                            <w:pPr>
+                              <w:pStyle w:val="ListParagraph"/>
+                              <w:numPr>
+                                <w:ilvl w:val="0"/>
+                                <w:numId w:val="7"/>
+                              </w:numPr>
+                              <w:spacing w:before="100" w:beforeAutospacing="1" w:after="100" w:afterAutospacing="1" w:line="240" w:lineRule="auto"/>
+                              <w:rPr>
+                                <w:rFonts w:ascii="Times New Roman" w:eastAsia="Times New Roman" w:hAnsi="Times New Roman" w:cs="Times New Roman"/>
+                              </w:rPr>
+                            </w:pPr>
+                            <w:r>
+                              <w:rPr>
+                                <w:rFonts w:ascii="Times New Roman" w:eastAsia="Times New Roman" w:hAnsi="Times New Roman" w:cs="Times New Roman"/>
+                              </w:rPr>
+                              <w:t xml:space="preserve">Find linked help for each row in </w:t>
                             </w:r>
                             <w:r>
                               <w:rPr>
@@ -959,75 +1038,41 @@
                                 <w:b/>
                                 <w:bCs/>
                                 <w:color w:val="FFC000" w:themeColor="accent4"/>
-                                <w:sz w:val="24"/>
-                                <w:szCs w:val="24"/>
                               </w:rPr>
                               <w:t>Column N</w:t>
                             </w:r>
                             <w:r>
                               <w:rPr>
                                 <w:rFonts w:ascii="Times New Roman" w:eastAsia="Times New Roman" w:hAnsi="Times New Roman" w:cs="Times New Roman"/>
-                                <w:sz w:val="24"/>
-                                <w:szCs w:val="24"/>
                               </w:rPr>
                               <w:t>.</w:t>
+                            </w:r>
+                          </w:p>
+                          <w:p>
+                            <w:pPr>
+                              <w:spacing w:before="100" w:beforeAutospacing="1" w:after="100" w:afterAutospacing="1" w:line="240" w:lineRule="auto"/>
+                              <w:ind w:left="450"/>
+                              <w:rPr>
+                                <w:rFonts w:ascii="Times New Roman" w:eastAsia="Times New Roman" w:hAnsi="Times New Roman" w:cs="Times New Roman"/>
+                                <w:sz w:val="24"/>
+                                <w:szCs w:val="24"/>
+                              </w:rPr>
+                            </w:pPr>
+                            <w:r>
+                              <w:rPr>
+                                <w:rFonts w:ascii="Times New Roman" w:eastAsia="Times New Roman" w:hAnsi="Times New Roman" w:cs="Times New Roman"/>
+                                <w:sz w:val="24"/>
+                                <w:szCs w:val="24"/>
+                              </w:rPr>
+                              <w:t>ions (Law of River).</w:t>
                             </w:r>
                           </w:p>
                           <w:p>
                             <w:pPr>
                               <w:numPr>
                                 <w:ilvl w:val="0"/>
-                                <w:numId w:val="8"/>
+                                <w:numId w:val="7"/>
                               </w:numPr>
-                              <w:tabs>
-                                <w:tab w:val="clear" w:pos="720"/>
-                                <w:tab w:val="num" w:pos="450"/>
-                              </w:tabs>
-                              <w:spacing w:before="100" w:beforeAutospacing="1" w:after="100" w:afterAutospacing="1" w:line="240" w:lineRule="auto"/>
-                              <w:ind w:left="450" w:hanging="270"/>
-                              <w:rPr>
-                                <w:rFonts w:ascii="Times New Roman" w:eastAsia="Times New Roman" w:hAnsi="Times New Roman" w:cs="Times New Roman"/>
-                                <w:sz w:val="24"/>
-                                <w:szCs w:val="24"/>
-                              </w:rPr>
-                            </w:pPr>
-                            <w:r>
-                              <w:rPr>
-                                <w:rFonts w:ascii="Times New Roman" w:eastAsia="Times New Roman" w:hAnsi="Times New Roman" w:cs="Times New Roman"/>
-                                <w:sz w:val="24"/>
-                                <w:szCs w:val="24"/>
-                              </w:rPr>
-                              <w:t xml:space="preserve">View the </w:t>
-                            </w:r>
-                            <w:r>
-                              <w:rPr>
-                                <w:rFonts w:ascii="Times New Roman" w:eastAsia="Times New Roman" w:hAnsi="Times New Roman" w:cs="Times New Roman"/>
-                                <w:b/>
-                                <w:bCs/>
-                                <w:sz w:val="24"/>
-                                <w:szCs w:val="24"/>
-                              </w:rPr>
-                              <w:t>Master-Plots</w:t>
-                            </w:r>
-                            <w:r>
-                              <w:rPr>
-                                <w:rFonts w:ascii="Times New Roman" w:eastAsia="Times New Roman" w:hAnsi="Times New Roman" w:cs="Times New Roman"/>
-                                <w:sz w:val="24"/>
-                                <w:szCs w:val="24"/>
-                              </w:rPr>
-                              <w:t xml:space="preserve"> worksheet to compare entries to current operations (Law of River).</w:t>
-                            </w:r>
-                          </w:p>
-                          <w:p>
-                            <w:pPr>
-                              <w:numPr>
-                                <w:ilvl w:val="0"/>
-                                <w:numId w:val="8"/>
-                              </w:numPr>
-                              <w:tabs>
-                                <w:tab w:val="clear" w:pos="720"/>
-                                <w:tab w:val="num" w:pos="450"/>
-                              </w:tabs>
                               <w:spacing w:before="100" w:beforeAutospacing="1" w:after="100" w:afterAutospacing="1" w:line="240" w:lineRule="auto"/>
                               <w:ind w:left="450" w:hanging="270"/>
                               <w:rPr>
@@ -1139,7 +1184,17 @@
                           <w:sz w:val="24"/>
                           <w:szCs w:val="24"/>
                         </w:rPr>
-                        <w:t>Box 1. Facilitation Steps</w:t>
+                        <w:t>Box 1. Steps</w:t>
+                      </w:r>
+                      <w:r>
+                        <w:rPr>
+                          <w:rFonts w:asciiTheme="majorBidi" w:hAnsiTheme="majorBidi" w:cstheme="majorBidi"/>
+                          <w:b/>
+                          <w:bCs/>
+                          <w:sz w:val="24"/>
+                          <w:szCs w:val="24"/>
+                        </w:rPr>
+                        <w:t xml:space="preserve"> to Guide a Model Session</w:t>
                       </w:r>
                     </w:p>
                     <w:p>
@@ -1185,7 +1240,19 @@
                         <w:rPr>
                           <w:rFonts w:ascii="Times New Roman" w:eastAsia="Times New Roman" w:hAnsi="Times New Roman" w:cs="Times New Roman"/>
                         </w:rPr>
-                        <w:t>Identify a facilitator (may also participate).</w:t>
+                        <w:t xml:space="preserve">Identify a </w:t>
+                      </w:r>
+                      <w:r>
+                        <w:rPr>
+                          <w:rFonts w:ascii="Times New Roman" w:eastAsia="Times New Roman" w:hAnsi="Times New Roman" w:cs="Times New Roman"/>
+                        </w:rPr>
+                        <w:t>Session Guide</w:t>
+                      </w:r>
+                      <w:r>
+                        <w:rPr>
+                          <w:rFonts w:ascii="Times New Roman" w:eastAsia="Times New Roman" w:hAnsi="Times New Roman" w:cs="Times New Roman"/>
+                        </w:rPr>
+                        <w:t xml:space="preserve"> (may also participate).</w:t>
                       </w:r>
                     </w:p>
                     <w:p>
@@ -1618,23 +1685,7 @@
                           <w:sz w:val="24"/>
                           <w:szCs w:val="24"/>
                         </w:rPr>
-                        <w:t>For example, in Rows 4-10, partic</w:t>
-                      </w:r>
-                      <w:r>
-                        <w:rPr>
-                          <w:rFonts w:ascii="Times New Roman" w:eastAsia="Times New Roman" w:hAnsi="Times New Roman" w:cs="Times New Roman"/>
-                          <w:sz w:val="24"/>
-                          <w:szCs w:val="24"/>
-                        </w:rPr>
-                        <w:t>ip</w:t>
-                      </w:r>
-                      <w:r>
-                        <w:rPr>
-                          <w:rFonts w:ascii="Times New Roman" w:eastAsia="Times New Roman" w:hAnsi="Times New Roman" w:cs="Times New Roman"/>
-                          <w:sz w:val="24"/>
-                          <w:szCs w:val="24"/>
-                        </w:rPr>
-                        <w:t xml:space="preserve">ants select a </w:t>
+                        <w:t xml:space="preserve">For example, in Rows 4-10, participants select a </w:t>
                       </w:r>
                       <w:r>
                         <w:rPr>
@@ -1644,15 +1695,23 @@
                           <w:sz w:val="24"/>
                           <w:szCs w:val="24"/>
                         </w:rPr>
-                        <w:t>Party</w:t>
-                      </w:r>
-                      <w:r>
-                        <w:rPr>
-                          <w:rFonts w:ascii="Times New Roman" w:eastAsia="Times New Roman" w:hAnsi="Times New Roman" w:cs="Times New Roman"/>
-                          <w:sz w:val="24"/>
-                          <w:szCs w:val="24"/>
-                        </w:rPr>
-                        <w:t xml:space="preserve"> and enter a </w:t>
+                        <w:t xml:space="preserve">User, </w:t>
+                      </w:r>
+                      <w:r>
+                        <w:rPr>
+                          <w:rFonts w:ascii="Times New Roman" w:eastAsia="Times New Roman" w:hAnsi="Times New Roman" w:cs="Times New Roman"/>
+                          <w:sz w:val="24"/>
+                          <w:szCs w:val="24"/>
+                        </w:rPr>
+                        <w:t xml:space="preserve"> </w:t>
+                      </w:r>
+                      <w:r>
+                        <w:rPr>
+                          <w:rFonts w:ascii="Times New Roman" w:eastAsia="Times New Roman" w:hAnsi="Times New Roman" w:cs="Times New Roman"/>
+                          <w:sz w:val="24"/>
+                          <w:szCs w:val="24"/>
+                        </w:rPr>
+                        <w:t xml:space="preserve">articulate the User's </w:t>
                       </w:r>
                       <w:r>
                         <w:rPr>
@@ -1662,15 +1721,63 @@
                           <w:sz w:val="24"/>
                           <w:szCs w:val="24"/>
                         </w:rPr>
-                        <w:t>Strategy</w:t>
-                      </w:r>
-                      <w:r>
-                        <w:rPr>
-                          <w:rFonts w:ascii="Times New Roman" w:eastAsia="Times New Roman" w:hAnsi="Times New Roman" w:cs="Times New Roman"/>
-                          <w:sz w:val="24"/>
-                          <w:szCs w:val="24"/>
-                        </w:rPr>
-                        <w:t>. If fewer than 6 participants, participants select multiple parties.</w:t>
+                        <w:t>vulnerability</w:t>
+                      </w:r>
+                      <w:r>
+                        <w:rPr>
+                          <w:rFonts w:ascii="Times New Roman" w:eastAsia="Times New Roman" w:hAnsi="Times New Roman" w:cs="Times New Roman"/>
+                          <w:b/>
+                          <w:bCs/>
+                          <w:sz w:val="24"/>
+                          <w:szCs w:val="24"/>
+                        </w:rPr>
+                        <w:t xml:space="preserve"> to water shortages</w:t>
+                      </w:r>
+                      <w:r>
+                        <w:rPr>
+                          <w:rFonts w:ascii="Times New Roman" w:eastAsia="Times New Roman" w:hAnsi="Times New Roman" w:cs="Times New Roman"/>
+                          <w:sz w:val="24"/>
+                          <w:szCs w:val="24"/>
+                        </w:rPr>
+                        <w:t xml:space="preserve">, and define a </w:t>
+                      </w:r>
+                      <w:r>
+                        <w:rPr>
+                          <w:rFonts w:ascii="Times New Roman" w:eastAsia="Times New Roman" w:hAnsi="Times New Roman" w:cs="Times New Roman"/>
+                          <w:b/>
+                          <w:bCs/>
+                          <w:sz w:val="24"/>
+                          <w:szCs w:val="24"/>
+                        </w:rPr>
+                        <w:t>strategy to manage vulnerability</w:t>
+                      </w:r>
+                      <w:r>
+                        <w:rPr>
+                          <w:rFonts w:ascii="Times New Roman" w:eastAsia="Times New Roman" w:hAnsi="Times New Roman" w:cs="Times New Roman"/>
+                          <w:b/>
+                          <w:bCs/>
+                          <w:sz w:val="24"/>
+                          <w:szCs w:val="24"/>
+                        </w:rPr>
+                        <w:t xml:space="preserve">. If fewer than 6 participants, participants select multiple </w:t>
+                      </w:r>
+                      <w:r>
+                        <w:rPr>
+                          <w:rFonts w:ascii="Times New Roman" w:eastAsia="Times New Roman" w:hAnsi="Times New Roman" w:cs="Times New Roman"/>
+                          <w:b/>
+                          <w:bCs/>
+                          <w:sz w:val="24"/>
+                          <w:szCs w:val="24"/>
+                        </w:rPr>
+                        <w:t>users</w:t>
+                      </w:r>
+                      <w:r>
+                        <w:rPr>
+                          <w:rFonts w:ascii="Times New Roman" w:eastAsia="Times New Roman" w:hAnsi="Times New Roman" w:cs="Times New Roman"/>
+                          <w:sz w:val="24"/>
+                          <w:szCs w:val="24"/>
+                        </w:rPr>
+                        <w:t>.</w:t>
                       </w:r>
                     </w:p>
                     <w:p>
@@ -1704,7 +1811,7 @@
                           <w:rFonts w:ascii="Times New Roman" w:eastAsia="Times New Roman" w:hAnsi="Times New Roman" w:cs="Times New Roman"/>
                           <w:b/>
                           <w:bCs/>
-                          <w:color w:val="538135" w:themeColor="accent6" w:themeShade="BF"/>
+                          <w:color w:val="00B050"/>
                           <w:sz w:val="24"/>
                           <w:szCs w:val="24"/>
                         </w:rPr>
@@ -1750,7 +1857,7 @@
                           <w:rFonts w:ascii="Times New Roman" w:eastAsia="Times New Roman" w:hAnsi="Times New Roman" w:cs="Times New Roman"/>
                           <w:b/>
                           <w:bCs/>
-                          <w:color w:val="538135" w:themeColor="accent6" w:themeShade="BF"/>
+                          <w:color w:val="00B050"/>
                           <w:sz w:val="24"/>
                           <w:szCs w:val="24"/>
                         </w:rPr>
@@ -1789,50 +1896,26 @@
                           <w:sz w:val="24"/>
                           <w:szCs w:val="24"/>
                         </w:rPr>
-                        <w:t xml:space="preserve">Enter the Lake </w:t>
-                      </w:r>
-                      <w:r>
-                        <w:rPr>
-                          <w:rFonts w:ascii="Times New Roman" w:eastAsia="Times New Roman" w:hAnsi="Times New Roman" w:cs="Times New Roman"/>
-                          <w:sz w:val="24"/>
-                          <w:szCs w:val="24"/>
-                        </w:rPr>
-                        <w:t>Mead Inf</w:t>
-                      </w:r>
-                      <w:r>
-                        <w:rPr>
-                          <w:rFonts w:ascii="Times New Roman" w:eastAsia="Times New Roman" w:hAnsi="Times New Roman" w:cs="Times New Roman"/>
-                          <w:sz w:val="24"/>
-                          <w:szCs w:val="24"/>
-                        </w:rPr>
-                        <w:t>low for Year 1 in</w:t>
-                      </w:r>
-                      <w:r>
-                        <w:rPr>
-                          <w:rFonts w:ascii="Times New Roman" w:eastAsia="Times New Roman" w:hAnsi="Times New Roman" w:cs="Times New Roman"/>
-                          <w:sz w:val="24"/>
-                          <w:szCs w:val="24"/>
-                        </w:rPr>
-                        <w:t xml:space="preserve"> </w:t>
+                        <w:t xml:space="preserve">In  </w:t>
                       </w:r>
                       <w:r>
                         <w:rPr>
                           <w:rFonts w:ascii="Times New Roman" w:eastAsia="Times New Roman" w:hAnsi="Times New Roman" w:cs="Times New Roman"/>
                           <w:b/>
                           <w:bCs/>
-                          <w:color w:val="538135" w:themeColor="accent6" w:themeShade="BF"/>
-                          <w:sz w:val="24"/>
-                          <w:szCs w:val="24"/>
-                        </w:rPr>
-                        <w:t>Cell C28</w:t>
-                      </w:r>
-                      <w:r>
-                        <w:rPr>
-                          <w:rFonts w:ascii="Times New Roman" w:eastAsia="Times New Roman" w:hAnsi="Times New Roman" w:cs="Times New Roman"/>
-                          <w:sz w:val="24"/>
-                          <w:szCs w:val="24"/>
-                        </w:rPr>
-                        <w:t>. Cells below will populate.</w:t>
+                          <w:color w:val="00B050"/>
+                          <w:sz w:val="24"/>
+                          <w:szCs w:val="24"/>
+                        </w:rPr>
+                        <w:t>Cell B21</w:t>
+                      </w:r>
+                      <w:r>
+                        <w:rPr>
+                          <w:rFonts w:ascii="Times New Roman" w:eastAsia="Times New Roman" w:hAnsi="Times New Roman" w:cs="Times New Roman"/>
+                          <w:sz w:val="24"/>
+                          <w:szCs w:val="24"/>
+                        </w:rPr>
+                        <w:t>, enter the total Water Conservation Account (Intentionally Created Surplus) Balance. This value includes California, Arizona, Nevada, and Mexico.</w:t>
                       </w:r>
                     </w:p>
                     <w:p>
@@ -1859,42 +1942,50 @@
                           <w:sz w:val="24"/>
                           <w:szCs w:val="24"/>
                         </w:rPr>
-                        <w:t>Participants continue to enter values in Year 1 (Column C) down to Row 1</w:t>
-                      </w:r>
-                      <w:r>
-                        <w:rPr>
-                          <w:rFonts w:ascii="Times New Roman" w:eastAsia="Times New Roman" w:hAnsi="Times New Roman" w:cs="Times New Roman"/>
-                          <w:sz w:val="24"/>
-                          <w:szCs w:val="24"/>
-                        </w:rPr>
-                        <w:t>09</w:t>
-                      </w:r>
-                      <w:r>
-                        <w:rPr>
-                          <w:rFonts w:ascii="Times New Roman" w:eastAsia="Times New Roman" w:hAnsi="Times New Roman" w:cs="Times New Roman"/>
-                          <w:sz w:val="24"/>
-                          <w:szCs w:val="24"/>
-                        </w:rPr>
-                        <w:t xml:space="preserve"> in row blocks with </w:t>
+                        <w:t xml:space="preserve">Enter the Lake </w:t>
+                      </w:r>
+                      <w:r>
+                        <w:rPr>
+                          <w:rFonts w:ascii="Times New Roman" w:eastAsia="Times New Roman" w:hAnsi="Times New Roman" w:cs="Times New Roman"/>
+                          <w:sz w:val="24"/>
+                          <w:szCs w:val="24"/>
+                        </w:rPr>
+                        <w:t>Mead Inf</w:t>
+                      </w:r>
+                      <w:r>
+                        <w:rPr>
+                          <w:rFonts w:ascii="Times New Roman" w:eastAsia="Times New Roman" w:hAnsi="Times New Roman" w:cs="Times New Roman"/>
+                          <w:sz w:val="24"/>
+                          <w:szCs w:val="24"/>
+                        </w:rPr>
+                        <w:t>low for Year 1 in</w:t>
+                      </w:r>
+                      <w:r>
+                        <w:rPr>
+                          <w:rFonts w:ascii="Times New Roman" w:eastAsia="Times New Roman" w:hAnsi="Times New Roman" w:cs="Times New Roman"/>
+                          <w:sz w:val="24"/>
+                          <w:szCs w:val="24"/>
+                        </w:rPr>
+                        <w:t xml:space="preserve"> </w:t>
                       </w:r>
                       <w:r>
                         <w:rPr>
                           <w:rFonts w:ascii="Times New Roman" w:eastAsia="Times New Roman" w:hAnsi="Times New Roman" w:cs="Times New Roman"/>
                           <w:b/>
                           <w:bCs/>
-                          <w:color w:val="0000FF"/>
-                          <w:sz w:val="24"/>
-                          <w:szCs w:val="24"/>
-                        </w:rPr>
-                        <w:t>Blue Text</w:t>
-                      </w:r>
-                      <w:r>
-                        <w:rPr>
-                          <w:rFonts w:ascii="Times New Roman" w:eastAsia="Times New Roman" w:hAnsi="Times New Roman" w:cs="Times New Roman"/>
-                          <w:sz w:val="24"/>
-                          <w:szCs w:val="24"/>
-                        </w:rPr>
-                        <w:t>.</w:t>
+                          <w:color w:val="00B050"/>
+                          <w:sz w:val="24"/>
+                          <w:szCs w:val="24"/>
+                        </w:rPr>
+                        <w:t>Cell C28</w:t>
+                      </w:r>
+                      <w:r>
+                        <w:rPr>
+                          <w:rFonts w:ascii="Times New Roman" w:eastAsia="Times New Roman" w:hAnsi="Times New Roman" w:cs="Times New Roman"/>
+                          <w:sz w:val="24"/>
+                          <w:szCs w:val="24"/>
+                        </w:rPr>
+                        <w:t>. Cells below will populate.</w:t>
                       </w:r>
                     </w:p>
                     <w:p>
@@ -1921,56 +2012,48 @@
                           <w:sz w:val="24"/>
                           <w:szCs w:val="24"/>
                         </w:rPr>
-                        <w:t xml:space="preserve">Move to Year 2 (Column D). Enter </w:t>
-                      </w:r>
-                      <w:r>
-                        <w:rPr>
-                          <w:rFonts w:ascii="Times New Roman" w:eastAsia="Times New Roman" w:hAnsi="Times New Roman" w:cs="Times New Roman"/>
-                          <w:sz w:val="24"/>
-                          <w:szCs w:val="24"/>
-                        </w:rPr>
-                        <w:t>a new Lake Mead Inflow</w:t>
-                      </w:r>
-                      <w:r>
-                        <w:rPr>
-                          <w:rFonts w:ascii="Times New Roman" w:eastAsia="Times New Roman" w:hAnsi="Times New Roman" w:cs="Times New Roman"/>
-                          <w:sz w:val="24"/>
-                          <w:szCs w:val="24"/>
-                        </w:rPr>
-                        <w:t xml:space="preserve"> in </w:t>
+                        <w:t xml:space="preserve">Participants continue to enter values in Year 1 (Column C) down to </w:t>
                       </w:r>
                       <w:r>
                         <w:rPr>
                           <w:rFonts w:ascii="Times New Roman" w:eastAsia="Times New Roman" w:hAnsi="Times New Roman" w:cs="Times New Roman"/>
                           <w:b/>
                           <w:bCs/>
-                          <w:color w:val="538135" w:themeColor="accent6" w:themeShade="BF"/>
-                          <w:sz w:val="24"/>
-                          <w:szCs w:val="24"/>
-                        </w:rPr>
-                        <w:t xml:space="preserve">Cell </w:t>
+                          <w:color w:val="00B050"/>
+                          <w:sz w:val="24"/>
+                          <w:szCs w:val="24"/>
+                        </w:rPr>
+                        <w:t>Row 1</w:t>
                       </w:r>
                       <w:r>
                         <w:rPr>
                           <w:rFonts w:ascii="Times New Roman" w:eastAsia="Times New Roman" w:hAnsi="Times New Roman" w:cs="Times New Roman"/>
                           <w:b/>
                           <w:bCs/>
-                          <w:color w:val="538135" w:themeColor="accent6" w:themeShade="BF"/>
-                          <w:sz w:val="24"/>
-                          <w:szCs w:val="24"/>
-                        </w:rPr>
-                        <w:t>D</w:t>
+                          <w:color w:val="00B050"/>
+                          <w:sz w:val="24"/>
+                          <w:szCs w:val="24"/>
+                        </w:rPr>
+                        <w:t>09</w:t>
+                      </w:r>
+                      <w:r>
+                        <w:rPr>
+                          <w:rFonts w:ascii="Times New Roman" w:eastAsia="Times New Roman" w:hAnsi="Times New Roman" w:cs="Times New Roman"/>
+                          <w:sz w:val="24"/>
+                          <w:szCs w:val="24"/>
+                        </w:rPr>
+                        <w:t xml:space="preserve"> in row blocks with </w:t>
                       </w:r>
                       <w:r>
                         <w:rPr>
                           <w:rFonts w:ascii="Times New Roman" w:eastAsia="Times New Roman" w:hAnsi="Times New Roman" w:cs="Times New Roman"/>
                           <w:b/>
                           <w:bCs/>
-                          <w:color w:val="538135" w:themeColor="accent6" w:themeShade="BF"/>
-                          <w:sz w:val="24"/>
-                          <w:szCs w:val="24"/>
-                        </w:rPr>
-                        <w:t>28</w:t>
+                          <w:color w:val="0000FF"/>
+                          <w:sz w:val="24"/>
+                          <w:szCs w:val="24"/>
+                        </w:rPr>
+                        <w:t>Blue Text</w:t>
                       </w:r>
                       <w:r>
                         <w:rPr>
@@ -1985,14 +2068,9 @@
                       <w:pPr>
                         <w:numPr>
                           <w:ilvl w:val="0"/>
-                          <w:numId w:val="8"/>
+                          <w:numId w:val="7"/>
                         </w:numPr>
-                        <w:tabs>
-                          <w:tab w:val="clear" w:pos="720"/>
-                          <w:tab w:val="num" w:pos="450"/>
-                        </w:tabs>
                         <w:spacing w:before="100" w:beforeAutospacing="1" w:after="100" w:afterAutospacing="1" w:line="240" w:lineRule="auto"/>
-                        <w:ind w:hanging="540"/>
                         <w:rPr>
                           <w:rFonts w:ascii="Times New Roman" w:eastAsia="Times New Roman" w:hAnsi="Times New Roman" w:cs="Times New Roman"/>
                           <w:sz w:val="24"/>
@@ -2005,15 +2083,61 @@
                           <w:sz w:val="24"/>
                           <w:szCs w:val="24"/>
                         </w:rPr>
-                        <w:t>Find linked help for each row in</w:t>
-                      </w:r>
-                      <w:r>
-                        <w:rPr>
-                          <w:rFonts w:ascii="Times New Roman" w:eastAsia="Times New Roman" w:hAnsi="Times New Roman" w:cs="Times New Roman"/>
-                          <w:sz w:val="24"/>
-                          <w:szCs w:val="24"/>
-                        </w:rPr>
-                        <w:t xml:space="preserve"> </w:t>
+                        <w:t xml:space="preserve">Move to Year 2 (Column D). Enter </w:t>
+                      </w:r>
+                      <w:r>
+                        <w:rPr>
+                          <w:rFonts w:ascii="Times New Roman" w:eastAsia="Times New Roman" w:hAnsi="Times New Roman" w:cs="Times New Roman"/>
+                          <w:sz w:val="24"/>
+                          <w:szCs w:val="24"/>
+                        </w:rPr>
+                        <w:t>a new Lake Mead Inflow</w:t>
+                      </w:r>
+                      <w:r>
+                        <w:rPr>
+                          <w:rFonts w:ascii="Times New Roman" w:eastAsia="Times New Roman" w:hAnsi="Times New Roman" w:cs="Times New Roman"/>
+                          <w:sz w:val="24"/>
+                          <w:szCs w:val="24"/>
+                        </w:rPr>
+                        <w:t xml:space="preserve"> in </w:t>
+                      </w:r>
+                      <w:r>
+                        <w:rPr>
+                          <w:rFonts w:ascii="Times New Roman" w:eastAsia="Times New Roman" w:hAnsi="Times New Roman" w:cs="Times New Roman"/>
+                          <w:b/>
+                          <w:bCs/>
+                          <w:color w:val="00B050"/>
+                          <w:sz w:val="24"/>
+                          <w:szCs w:val="24"/>
+                        </w:rPr>
+                        <w:t>Cell D28</w:t>
+                      </w:r>
+                      <w:r>
+                        <w:rPr>
+                          <w:rFonts w:ascii="Times New Roman" w:eastAsia="Times New Roman" w:hAnsi="Times New Roman" w:cs="Times New Roman"/>
+                          <w:sz w:val="24"/>
+                          <w:szCs w:val="24"/>
+                        </w:rPr>
+                        <w:t>.</w:t>
+                      </w:r>
+                    </w:p>
+                    <w:p>
+                      <w:pPr>
+                        <w:pStyle w:val="ListParagraph"/>
+                        <w:numPr>
+                          <w:ilvl w:val="0"/>
+                          <w:numId w:val="7"/>
+                        </w:numPr>
+                        <w:spacing w:before="100" w:beforeAutospacing="1" w:after="100" w:afterAutospacing="1" w:line="240" w:lineRule="auto"/>
+                        <w:rPr>
+                          <w:rFonts w:ascii="Times New Roman" w:eastAsia="Times New Roman" w:hAnsi="Times New Roman" w:cs="Times New Roman"/>
+                        </w:rPr>
+                      </w:pPr>
+                      <w:r>
+                        <w:rPr>
+                          <w:rFonts w:ascii="Times New Roman" w:eastAsia="Times New Roman" w:hAnsi="Times New Roman" w:cs="Times New Roman"/>
+                        </w:rPr>
+                        <w:t xml:space="preserve">Find linked help for each row in </w:t>
                       </w:r>
                       <w:r>
                         <w:rPr>
@@ -2021,75 +2145,41 @@
                           <w:b/>
                           <w:bCs/>
                           <w:color w:val="FFC000" w:themeColor="accent4"/>
-                          <w:sz w:val="24"/>
-                          <w:szCs w:val="24"/>
                         </w:rPr>
                         <w:t>Column N</w:t>
                       </w:r>
                       <w:r>
                         <w:rPr>
                           <w:rFonts w:ascii="Times New Roman" w:eastAsia="Times New Roman" w:hAnsi="Times New Roman" w:cs="Times New Roman"/>
-                          <w:sz w:val="24"/>
-                          <w:szCs w:val="24"/>
                         </w:rPr>
                         <w:t>.</w:t>
+                      </w:r>
+                    </w:p>
+                    <w:p>
+                      <w:pPr>
+                        <w:spacing w:before="100" w:beforeAutospacing="1" w:after="100" w:afterAutospacing="1" w:line="240" w:lineRule="auto"/>
+                        <w:ind w:left="450"/>
+                        <w:rPr>
+                          <w:rFonts w:ascii="Times New Roman" w:eastAsia="Times New Roman" w:hAnsi="Times New Roman" w:cs="Times New Roman"/>
+                          <w:sz w:val="24"/>
+                          <w:szCs w:val="24"/>
+                        </w:rPr>
+                      </w:pPr>
+                      <w:r>
+                        <w:rPr>
+                          <w:rFonts w:ascii="Times New Roman" w:eastAsia="Times New Roman" w:hAnsi="Times New Roman" w:cs="Times New Roman"/>
+                          <w:sz w:val="24"/>
+                          <w:szCs w:val="24"/>
+                        </w:rPr>
+                        <w:t>ions (Law of River).</w:t>
                       </w:r>
                     </w:p>
                     <w:p>
                       <w:pPr>
                         <w:numPr>
                           <w:ilvl w:val="0"/>
-                          <w:numId w:val="8"/>
+                          <w:numId w:val="7"/>
                         </w:numPr>
-                        <w:tabs>
-                          <w:tab w:val="clear" w:pos="720"/>
-                          <w:tab w:val="num" w:pos="450"/>
-                        </w:tabs>
-                        <w:spacing w:before="100" w:beforeAutospacing="1" w:after="100" w:afterAutospacing="1" w:line="240" w:lineRule="auto"/>
-                        <w:ind w:left="450" w:hanging="270"/>
-                        <w:rPr>
-                          <w:rFonts w:ascii="Times New Roman" w:eastAsia="Times New Roman" w:hAnsi="Times New Roman" w:cs="Times New Roman"/>
-                          <w:sz w:val="24"/>
-                          <w:szCs w:val="24"/>
-                        </w:rPr>
-                      </w:pPr>
-                      <w:r>
-                        <w:rPr>
-                          <w:rFonts w:ascii="Times New Roman" w:eastAsia="Times New Roman" w:hAnsi="Times New Roman" w:cs="Times New Roman"/>
-                          <w:sz w:val="24"/>
-                          <w:szCs w:val="24"/>
-                        </w:rPr>
-                        <w:t xml:space="preserve">View the </w:t>
-                      </w:r>
-                      <w:r>
-                        <w:rPr>
-                          <w:rFonts w:ascii="Times New Roman" w:eastAsia="Times New Roman" w:hAnsi="Times New Roman" w:cs="Times New Roman"/>
-                          <w:b/>
-                          <w:bCs/>
-                          <w:sz w:val="24"/>
-                          <w:szCs w:val="24"/>
-                        </w:rPr>
-                        <w:t>Master-Plots</w:t>
-                      </w:r>
-                      <w:r>
-                        <w:rPr>
-                          <w:rFonts w:ascii="Times New Roman" w:eastAsia="Times New Roman" w:hAnsi="Times New Roman" w:cs="Times New Roman"/>
-                          <w:sz w:val="24"/>
-                          <w:szCs w:val="24"/>
-                        </w:rPr>
-                        <w:t xml:space="preserve"> worksheet to compare entries to current operations (Law of River).</w:t>
-                      </w:r>
-                    </w:p>
-                    <w:p>
-                      <w:pPr>
-                        <w:numPr>
-                          <w:ilvl w:val="0"/>
-                          <w:numId w:val="8"/>
-                        </w:numPr>
-                        <w:tabs>
-                          <w:tab w:val="clear" w:pos="720"/>
-                          <w:tab w:val="num" w:pos="450"/>
-                        </w:tabs>
                         <w:spacing w:before="100" w:beforeAutospacing="1" w:after="100" w:afterAutospacing="1" w:line="240" w:lineRule="auto"/>
                         <w:ind w:left="450" w:hanging="270"/>
                         <w:rPr>

</xml_diff>

<commit_message>
Update split reservoir inflow section
</commit_message>
<xml_diff>
--- a/LakeMeadWaterBankDivideInflow/ModelGuide/ModelGuidance-LakeMeadWaterBank-TextBoxes.docx
+++ b/LakeMeadWaterBankDivideInflow/ModelGuide/ModelGuidance-LakeMeadWaterBank-TextBoxes.docx
@@ -614,17 +614,7 @@
                                 <w:sz w:val="24"/>
                                 <w:szCs w:val="24"/>
                               </w:rPr>
-                              <w:t>vulnerability</w:t>
-                            </w:r>
-                            <w:r>
-                              <w:rPr>
-                                <w:rFonts w:ascii="Times New Roman" w:eastAsia="Times New Roman" w:hAnsi="Times New Roman" w:cs="Times New Roman"/>
-                                <w:b/>
-                                <w:bCs/>
-                                <w:sz w:val="24"/>
-                                <w:szCs w:val="24"/>
-                              </w:rPr>
-                              <w:t xml:space="preserve"> to water shortages</w:t>
+                              <w:t>vulnerability to water shortages</w:t>
                             </w:r>
                             <w:r>
                               <w:rPr>
@@ -2257,6 +2247,163 @@
       </w:r>
     </w:p>
     <w:p/>
+    <w:p>
+      <w:r>
+        <w:br w:type="page"/>
+      </w:r>
+    </w:p>
+    <w:p>
+      <w:pPr>
+        <w:rPr>
+          <w:rFonts w:eastAsiaTheme="minorEastAsia"/>
+        </w:rPr>
+      </w:pPr>
+    </w:p>
+    <w:tbl>
+      <w:tblPr>
+        <w:tblStyle w:val="TableGrid"/>
+        <w:tblW w:w="0" w:type="auto"/>
+        <w:tblBorders>
+          <w:top w:val="none" w:sz="0" w:space="0" w:color="auto"/>
+          <w:left w:val="none" w:sz="0" w:space="0" w:color="auto"/>
+          <w:bottom w:val="none" w:sz="0" w:space="0" w:color="auto"/>
+          <w:right w:val="none" w:sz="0" w:space="0" w:color="auto"/>
+          <w:insideH w:val="none" w:sz="0" w:space="0" w:color="auto"/>
+          <w:insideV w:val="none" w:sz="0" w:space="0" w:color="auto"/>
+        </w:tblBorders>
+        <w:tblLook w:val="04A0" w:firstRow="1" w:lastRow="0" w:firstColumn="1" w:lastColumn="0" w:noHBand="0" w:noVBand="1"/>
+      </w:tblPr>
+      <w:tblGrid>
+        <w:gridCol w:w="7825"/>
+        <w:gridCol w:w="1525"/>
+      </w:tblGrid>
+      <w:tr>
+        <w:tc>
+          <w:tcPr>
+            <w:tcW w:w="7825" w:type="dxa"/>
+          </w:tcPr>
+          <w:p>
+            <w:pPr>
+              <w:rPr>
+                <w:b/>
+                <w:bCs/>
+              </w:rPr>
+            </w:pPr>
+            <m:oMathPara>
+              <m:oMath>
+                <m:r>
+                  <w:rPr>
+                    <w:rFonts w:ascii="Cambria Math" w:hAnsi="Cambria Math"/>
+                  </w:rPr>
+                  <m:t>User share of evaporation=</m:t>
+                </m:r>
+                <m:d>
+                  <m:dPr>
+                    <m:ctrlPr>
+                      <w:rPr>
+                        <w:rFonts w:ascii="Cambria Math" w:hAnsi="Cambria Math"/>
+                        <w:i/>
+                      </w:rPr>
+                    </m:ctrlPr>
+                  </m:dPr>
+                  <m:e>
+                    <m:eqArr>
+                      <m:eqArrPr>
+                        <m:ctrlPr>
+                          <w:rPr>
+                            <w:rFonts w:ascii="Cambria Math" w:hAnsi="Cambria Math"/>
+                            <w:i/>
+                          </w:rPr>
+                        </m:ctrlPr>
+                      </m:eqArrPr>
+                      <m:e>
+                        <m:r>
+                          <w:rPr>
+                            <w:rFonts w:ascii="Cambria Math" w:hAnsi="Cambria Math"/>
+                          </w:rPr>
+                          <m:t>Lake Mead</m:t>
+                        </m:r>
+                      </m:e>
+                      <m:e>
+                        <m:r>
+                          <w:rPr>
+                            <w:rFonts w:ascii="Cambria Math" w:hAnsi="Cambria Math"/>
+                          </w:rPr>
+                          <m:t>Evaporation</m:t>
+                        </m:r>
+                      </m:e>
+                    </m:eqArr>
+                  </m:e>
+                </m:d>
+                <m:f>
+                  <m:fPr>
+                    <m:ctrlPr>
+                      <w:rPr>
+                        <w:rFonts w:ascii="Cambria Math" w:hAnsi="Cambria Math"/>
+                        <w:i/>
+                      </w:rPr>
+                    </m:ctrlPr>
+                  </m:fPr>
+                  <m:num>
+                    <m:d>
+                      <m:dPr>
+                        <m:ctrlPr>
+                          <w:rPr>
+                            <w:rFonts w:ascii="Cambria Math" w:hAnsi="Cambria Math"/>
+                            <w:i/>
+                          </w:rPr>
+                        </m:ctrlPr>
+                      </m:dPr>
+                      <m:e>
+                        <m:r>
+                          <w:rPr>
+                            <w:rFonts w:ascii="Cambria Math" w:hAnsi="Cambria Math"/>
+                          </w:rPr>
+                          <m:t>User account balance</m:t>
+                        </m:r>
+                      </m:e>
+                    </m:d>
+                  </m:num>
+                  <m:den>
+                    <m:d>
+                      <m:dPr>
+                        <m:ctrlPr>
+                          <w:rPr>
+                            <w:rFonts w:ascii="Cambria Math" w:hAnsi="Cambria Math"/>
+                            <w:i/>
+                          </w:rPr>
+                        </m:ctrlPr>
+                      </m:dPr>
+                      <m:e>
+                        <m:r>
+                          <w:rPr>
+                            <w:rFonts w:ascii="Cambria Math" w:hAnsi="Cambria Math"/>
+                          </w:rPr>
+                          <m:t>Total Active Storage</m:t>
+                        </m:r>
+                      </m:e>
+                    </m:d>
+                  </m:den>
+                </m:f>
+              </m:oMath>
+            </m:oMathPara>
+          </w:p>
+        </w:tc>
+        <w:tc>
+          <w:tcPr>
+            <w:tcW w:w="1525" w:type="dxa"/>
+          </w:tcPr>
+          <w:p>
+            <w:pPr>
+              <w:jc w:val="center"/>
+            </w:pPr>
+            <w:r>
+              <w:t>Eq. 1</w:t>
+            </w:r>
+          </w:p>
+        </w:tc>
+      </w:tr>
+    </w:tbl>
     <w:p/>
     <w:sectPr>
       <w:pgSz w:w="12240" w:h="15840"/>

</xml_diff>

<commit_message>
Small updates to model guide
</commit_message>
<xml_diff>
--- a/LakeMeadWaterBankDivideInflow/ModelGuide/ModelGuidance-LakeMeadWaterBank-TextBoxes.docx
+++ b/LakeMeadWaterBankDivideInflow/ModelGuide/ModelGuidance-LakeMeadWaterBank-TextBoxes.docx
@@ -1,6 +1,6 @@
 
 <file path=word/document.xml><?xml version="1.0" encoding="utf-8"?>
-<w:document xmlns:wpc="http://schemas.microsoft.com/office/word/2010/wordprocessingCanvas" xmlns:cx="http://schemas.microsoft.com/office/drawing/2014/chartex" xmlns:cx1="http://schemas.microsoft.com/office/drawing/2015/9/8/chartex" xmlns:cx2="http://schemas.microsoft.com/office/drawing/2015/10/21/chartex" xmlns:cx3="http://schemas.microsoft.com/office/drawing/2016/5/9/chartex" xmlns:cx4="http://schemas.microsoft.com/office/drawing/2016/5/10/chartex" xmlns:cx5="http://schemas.microsoft.com/office/drawing/2016/5/11/chartex" xmlns:cx6="http://schemas.microsoft.com/office/drawing/2016/5/12/chartex" xmlns:cx7="http://schemas.microsoft.com/office/drawing/2016/5/13/chartex" xmlns:cx8="http://schemas.microsoft.com/office/drawing/2016/5/14/chartex" xmlns:mc="http://schemas.openxmlformats.org/markup-compatibility/2006" xmlns:aink="http://schemas.microsoft.com/office/drawing/2016/ink" xmlns:am3d="http://schemas.microsoft.com/office/drawing/2017/model3d" xmlns:o="urn:schemas-microsoft-com:office:office" xmlns:oel="http://schemas.microsoft.com/office/2019/extlst" xmlns:r="http://schemas.openxmlformats.org/officeDocument/2006/relationships" xmlns:m="http://schemas.openxmlformats.org/officeDocument/2006/math" xmlns:v="urn:schemas-microsoft-com:vml" xmlns:wp14="http://schemas.microsoft.com/office/word/2010/wordprocessingDrawing" xmlns:wp="http://schemas.openxmlformats.org/drawingml/2006/wordprocessingDrawing" xmlns:w10="urn:schemas-microsoft-com:office:word" xmlns:w="http://schemas.openxmlformats.org/wordprocessingml/2006/main" xmlns:w14="http://schemas.microsoft.com/office/word/2010/wordml" xmlns:w15="http://schemas.microsoft.com/office/word/2012/wordml" xmlns:w16cex="http://schemas.microsoft.com/office/word/2018/wordml/cex" xmlns:w16cid="http://schemas.microsoft.com/office/word/2016/wordml/cid" xmlns:w16="http://schemas.microsoft.com/office/word/2018/wordml" xmlns:w16du="http://schemas.microsoft.com/office/word/2023/wordml/word16du" xmlns:w16sdtdh="http://schemas.microsoft.com/office/word/2020/wordml/sdtdatahash" xmlns:w16se="http://schemas.microsoft.com/office/word/2015/wordml/symex" xmlns:wpg="http://schemas.microsoft.com/office/word/2010/wordprocessingGroup" xmlns:wpi="http://schemas.microsoft.com/office/word/2010/wordprocessingInk" xmlns:wne="http://schemas.microsoft.com/office/word/2006/wordml" xmlns:wps="http://schemas.microsoft.com/office/word/2010/wordprocessingShape" mc:Ignorable="w14 w15 w16se w16cid w16 w16cex w16sdtdh w16du wp14">
+<w:document xmlns:wpc="http://schemas.microsoft.com/office/word/2010/wordprocessingCanvas" xmlns:cx="http://schemas.microsoft.com/office/drawing/2014/chartex" xmlns:cx1="http://schemas.microsoft.com/office/drawing/2015/9/8/chartex" xmlns:cx2="http://schemas.microsoft.com/office/drawing/2015/10/21/chartex" xmlns:cx3="http://schemas.microsoft.com/office/drawing/2016/5/9/chartex" xmlns:cx4="http://schemas.microsoft.com/office/drawing/2016/5/10/chartex" xmlns:cx5="http://schemas.microsoft.com/office/drawing/2016/5/11/chartex" xmlns:cx6="http://schemas.microsoft.com/office/drawing/2016/5/12/chartex" xmlns:cx7="http://schemas.microsoft.com/office/drawing/2016/5/13/chartex" xmlns:cx8="http://schemas.microsoft.com/office/drawing/2016/5/14/chartex" xmlns:mc="http://schemas.openxmlformats.org/markup-compatibility/2006" xmlns:aink="http://schemas.microsoft.com/office/drawing/2016/ink" xmlns:am3d="http://schemas.microsoft.com/office/drawing/2017/model3d" xmlns:o="urn:schemas-microsoft-com:office:office" xmlns:oel="http://schemas.microsoft.com/office/2019/extlst" xmlns:r="http://schemas.openxmlformats.org/officeDocument/2006/relationships" xmlns:m="http://schemas.openxmlformats.org/officeDocument/2006/math" xmlns:v="urn:schemas-microsoft-com:vml" xmlns:wp14="http://schemas.microsoft.com/office/word/2010/wordprocessingDrawing" xmlns:wp="http://schemas.openxmlformats.org/drawingml/2006/wordprocessingDrawing" xmlns:w10="urn:schemas-microsoft-com:office:word" xmlns:w="http://schemas.openxmlformats.org/wordprocessingml/2006/main" xmlns:w14="http://schemas.microsoft.com/office/word/2010/wordml" xmlns:w15="http://schemas.microsoft.com/office/word/2012/wordml" xmlns:w16cex="http://schemas.microsoft.com/office/word/2018/wordml/cex" xmlns:w16cid="http://schemas.microsoft.com/office/word/2016/wordml/cid" xmlns:w16="http://schemas.microsoft.com/office/word/2018/wordml" xmlns:w16du="http://schemas.microsoft.com/office/word/2023/wordml/word16du" xmlns:w16sdtdh="http://schemas.microsoft.com/office/word/2020/wordml/sdtdatahash" xmlns:w16sdtfl="http://schemas.microsoft.com/office/word/2024/wordml/sdtformatlock" xmlns:w16se="http://schemas.microsoft.com/office/word/2015/wordml/symex" xmlns:wpg="http://schemas.microsoft.com/office/word/2010/wordprocessingGroup" xmlns:wpi="http://schemas.microsoft.com/office/word/2010/wordprocessingInk" xmlns:wne="http://schemas.microsoft.com/office/word/2006/wordml" xmlns:wps="http://schemas.microsoft.com/office/word/2010/wordprocessingShape" mc:Ignorable="w14 w15 w16se w16cid w16 w16cex w16sdtdh w16sdtfl w16du wp14">
   <w:body>
     <w:p>
       <w:r>
@@ -171,28 +171,14 @@
                               </w:rPr>
                               <w:t xml:space="preserve">Download the file </w:t>
                             </w:r>
-                            <w:hyperlink r:id="rId5" w:history="1">
-                              <w:r>
-                                <w:rPr>
-                                  <w:rFonts w:ascii="Times New Roman" w:eastAsia="Times New Roman" w:hAnsi="Times New Roman" w:cs="Times New Roman"/>
-                                  <w:b/>
-                                  <w:bCs/>
-                                  <w:color w:val="0000FF"/>
-                                  <w:u w:val="single"/>
-                                </w:rPr>
-                                <w:t>LakeMeadWaterBankDivideInflow</w:t>
-                              </w:r>
-                              <w:r>
-                                <w:rPr>
-                                  <w:rFonts w:ascii="Times New Roman" w:eastAsia="Times New Roman" w:hAnsi="Times New Roman" w:cs="Times New Roman"/>
-                                  <w:b/>
-                                  <w:bCs/>
-                                  <w:color w:val="0000FF"/>
-                                  <w:u w:val="single"/>
-                                </w:rPr>
-                                <w:t>.xlsx</w:t>
-                              </w:r>
-                            </w:hyperlink>
+                            <w:r>
+                              <w:rPr>
+                                <w:rFonts w:ascii="Times New Roman" w:eastAsia="Times New Roman" w:hAnsi="Times New Roman" w:cs="Times New Roman"/>
+                                <w:b/>
+                                <w:bCs/>
+                              </w:rPr>
+                              <w:t>LakeMeadWaterBankDivideInflow.xlsx</w:t>
+                            </w:r>
                             <w:r>
                               <w:rPr>
                                 <w:rFonts w:ascii="Times New Roman" w:eastAsia="Times New Roman" w:hAnsi="Times New Roman" w:cs="Times New Roman"/>
@@ -1268,28 +1254,14 @@
                         </w:rPr>
                         <w:t xml:space="preserve">Download the file </w:t>
                       </w:r>
-                      <w:hyperlink r:id="rId6" w:history="1">
-                        <w:r>
-                          <w:rPr>
-                            <w:rFonts w:ascii="Times New Roman" w:eastAsia="Times New Roman" w:hAnsi="Times New Roman" w:cs="Times New Roman"/>
-                            <w:b/>
-                            <w:bCs/>
-                            <w:color w:val="0000FF"/>
-                            <w:u w:val="single"/>
-                          </w:rPr>
-                          <w:t>LakeMeadWaterBankDivideInflow</w:t>
-                        </w:r>
-                        <w:r>
-                          <w:rPr>
-                            <w:rFonts w:ascii="Times New Roman" w:eastAsia="Times New Roman" w:hAnsi="Times New Roman" w:cs="Times New Roman"/>
-                            <w:b/>
-                            <w:bCs/>
-                            <w:color w:val="0000FF"/>
-                            <w:u w:val="single"/>
-                          </w:rPr>
-                          <w:t>.xlsx</w:t>
-                        </w:r>
-                      </w:hyperlink>
+                      <w:r>
+                        <w:rPr>
+                          <w:rFonts w:ascii="Times New Roman" w:eastAsia="Times New Roman" w:hAnsi="Times New Roman" w:cs="Times New Roman"/>
+                          <w:b/>
+                          <w:bCs/>
+                        </w:rPr>
+                        <w:t>LakeMeadWaterBankDivideInflow.xlsx</w:t>
+                      </w:r>
                       <w:r>
                         <w:rPr>
                           <w:rFonts w:ascii="Times New Roman" w:eastAsia="Times New Roman" w:hAnsi="Times New Roman" w:cs="Times New Roman"/>
@@ -1711,17 +1683,7 @@
                           <w:sz w:val="24"/>
                           <w:szCs w:val="24"/>
                         </w:rPr>
-                        <w:t>vulnerability</w:t>
-                      </w:r>
-                      <w:r>
-                        <w:rPr>
-                          <w:rFonts w:ascii="Times New Roman" w:eastAsia="Times New Roman" w:hAnsi="Times New Roman" w:cs="Times New Roman"/>
-                          <w:b/>
-                          <w:bCs/>
-                          <w:sz w:val="24"/>
-                          <w:szCs w:val="24"/>
-                        </w:rPr>
-                        <w:t xml:space="preserve"> to water shortages</w:t>
+                        <w:t>vulnerability to water shortages</w:t>
                       </w:r>
                       <w:r>
                         <w:rPr>
@@ -2416,7 +2378,7 @@
 </file>
 
 <file path=word/numbering.xml><?xml version="1.0" encoding="utf-8"?>
-<w:numbering xmlns:wpc="http://schemas.microsoft.com/office/word/2010/wordprocessingCanvas" xmlns:cx="http://schemas.microsoft.com/office/drawing/2014/chartex" xmlns:cx1="http://schemas.microsoft.com/office/drawing/2015/9/8/chartex" xmlns:cx2="http://schemas.microsoft.com/office/drawing/2015/10/21/chartex" xmlns:cx3="http://schemas.microsoft.com/office/drawing/2016/5/9/chartex" xmlns:cx4="http://schemas.microsoft.com/office/drawing/2016/5/10/chartex" xmlns:cx5="http://schemas.microsoft.com/office/drawing/2016/5/11/chartex" xmlns:cx6="http://schemas.microsoft.com/office/drawing/2016/5/12/chartex" xmlns:cx7="http://schemas.microsoft.com/office/drawing/2016/5/13/chartex" xmlns:cx8="http://schemas.microsoft.com/office/drawing/2016/5/14/chartex" xmlns:mc="http://schemas.openxmlformats.org/markup-compatibility/2006" xmlns:aink="http://schemas.microsoft.com/office/drawing/2016/ink" xmlns:am3d="http://schemas.microsoft.com/office/drawing/2017/model3d" xmlns:o="urn:schemas-microsoft-com:office:office" xmlns:oel="http://schemas.microsoft.com/office/2019/extlst" xmlns:r="http://schemas.openxmlformats.org/officeDocument/2006/relationships" xmlns:m="http://schemas.openxmlformats.org/officeDocument/2006/math" xmlns:v="urn:schemas-microsoft-com:vml" xmlns:wp14="http://schemas.microsoft.com/office/word/2010/wordprocessingDrawing" xmlns:wp="http://schemas.openxmlformats.org/drawingml/2006/wordprocessingDrawing" xmlns:w10="urn:schemas-microsoft-com:office:word" xmlns:w="http://schemas.openxmlformats.org/wordprocessingml/2006/main" xmlns:w14="http://schemas.microsoft.com/office/word/2010/wordml" xmlns:w15="http://schemas.microsoft.com/office/word/2012/wordml" xmlns:w16cex="http://schemas.microsoft.com/office/word/2018/wordml/cex" xmlns:w16cid="http://schemas.microsoft.com/office/word/2016/wordml/cid" xmlns:w16="http://schemas.microsoft.com/office/word/2018/wordml" xmlns:w16du="http://schemas.microsoft.com/office/word/2023/wordml/word16du" xmlns:w16sdtdh="http://schemas.microsoft.com/office/word/2020/wordml/sdtdatahash" xmlns:w16se="http://schemas.microsoft.com/office/word/2015/wordml/symex" xmlns:wpg="http://schemas.microsoft.com/office/word/2010/wordprocessingGroup" xmlns:wpi="http://schemas.microsoft.com/office/word/2010/wordprocessingInk" xmlns:wne="http://schemas.microsoft.com/office/word/2006/wordml" xmlns:wps="http://schemas.microsoft.com/office/word/2010/wordprocessingShape" mc:Ignorable="w14 w15 w16se w16cid w16 w16cex w16sdtdh w16du wp14">
+<w:numbering xmlns:wpc="http://schemas.microsoft.com/office/word/2010/wordprocessingCanvas" xmlns:cx="http://schemas.microsoft.com/office/drawing/2014/chartex" xmlns:cx1="http://schemas.microsoft.com/office/drawing/2015/9/8/chartex" xmlns:cx2="http://schemas.microsoft.com/office/drawing/2015/10/21/chartex" xmlns:cx3="http://schemas.microsoft.com/office/drawing/2016/5/9/chartex" xmlns:cx4="http://schemas.microsoft.com/office/drawing/2016/5/10/chartex" xmlns:cx5="http://schemas.microsoft.com/office/drawing/2016/5/11/chartex" xmlns:cx6="http://schemas.microsoft.com/office/drawing/2016/5/12/chartex" xmlns:cx7="http://schemas.microsoft.com/office/drawing/2016/5/13/chartex" xmlns:cx8="http://schemas.microsoft.com/office/drawing/2016/5/14/chartex" xmlns:mc="http://schemas.openxmlformats.org/markup-compatibility/2006" xmlns:aink="http://schemas.microsoft.com/office/drawing/2016/ink" xmlns:am3d="http://schemas.microsoft.com/office/drawing/2017/model3d" xmlns:o="urn:schemas-microsoft-com:office:office" xmlns:oel="http://schemas.microsoft.com/office/2019/extlst" xmlns:r="http://schemas.openxmlformats.org/officeDocument/2006/relationships" xmlns:m="http://schemas.openxmlformats.org/officeDocument/2006/math" xmlns:v="urn:schemas-microsoft-com:vml" xmlns:wp14="http://schemas.microsoft.com/office/word/2010/wordprocessingDrawing" xmlns:wp="http://schemas.openxmlformats.org/drawingml/2006/wordprocessingDrawing" xmlns:w10="urn:schemas-microsoft-com:office:word" xmlns:w="http://schemas.openxmlformats.org/wordprocessingml/2006/main" xmlns:w14="http://schemas.microsoft.com/office/word/2010/wordml" xmlns:w15="http://schemas.microsoft.com/office/word/2012/wordml" xmlns:w16cex="http://schemas.microsoft.com/office/word/2018/wordml/cex" xmlns:w16cid="http://schemas.microsoft.com/office/word/2016/wordml/cid" xmlns:w16="http://schemas.microsoft.com/office/word/2018/wordml" xmlns:w16du="http://schemas.microsoft.com/office/word/2023/wordml/word16du" xmlns:w16sdtdh="http://schemas.microsoft.com/office/word/2020/wordml/sdtdatahash" xmlns:w16sdtfl="http://schemas.microsoft.com/office/word/2024/wordml/sdtformatlock" xmlns:w16se="http://schemas.microsoft.com/office/word/2015/wordml/symex" xmlns:wpg="http://schemas.microsoft.com/office/word/2010/wordprocessingGroup" xmlns:wpi="http://schemas.microsoft.com/office/word/2010/wordprocessingInk" xmlns:wne="http://schemas.microsoft.com/office/word/2006/wordml" xmlns:wps="http://schemas.microsoft.com/office/word/2010/wordprocessingShape" mc:Ignorable="w14 w15 w16se w16cid w16 w16cex w16sdtdh w16sdtfl w16du wp14">
   <w:abstractNum w:abstractNumId="0" w15:restartNumberingAfterBreak="0">
     <w:nsid w:val="09BD474B"/>
     <w:multiLevelType w:val="hybridMultilevel"/>
@@ -3268,7 +3230,7 @@
 </file>
 
 <file path=word/styles.xml><?xml version="1.0" encoding="utf-8"?>
-<w:styles xmlns:mc="http://schemas.openxmlformats.org/markup-compatibility/2006" xmlns:r="http://schemas.openxmlformats.org/officeDocument/2006/relationships" xmlns:w="http://schemas.openxmlformats.org/wordprocessingml/2006/main" xmlns:w14="http://schemas.microsoft.com/office/word/2010/wordml" xmlns:w15="http://schemas.microsoft.com/office/word/2012/wordml" xmlns:w16cex="http://schemas.microsoft.com/office/word/2018/wordml/cex" xmlns:w16cid="http://schemas.microsoft.com/office/word/2016/wordml/cid" xmlns:w16="http://schemas.microsoft.com/office/word/2018/wordml" xmlns:w16du="http://schemas.microsoft.com/office/word/2023/wordml/word16du" xmlns:w16sdtdh="http://schemas.microsoft.com/office/word/2020/wordml/sdtdatahash" xmlns:w16se="http://schemas.microsoft.com/office/word/2015/wordml/symex" mc:Ignorable="w14 w15 w16se w16cid w16 w16cex w16sdtdh w16du">
+<w:styles xmlns:mc="http://schemas.openxmlformats.org/markup-compatibility/2006" xmlns:r="http://schemas.openxmlformats.org/officeDocument/2006/relationships" xmlns:w="http://schemas.openxmlformats.org/wordprocessingml/2006/main" xmlns:w14="http://schemas.microsoft.com/office/word/2010/wordml" xmlns:w15="http://schemas.microsoft.com/office/word/2012/wordml" xmlns:w16cex="http://schemas.microsoft.com/office/word/2018/wordml/cex" xmlns:w16cid="http://schemas.microsoft.com/office/word/2016/wordml/cid" xmlns:w16="http://schemas.microsoft.com/office/word/2018/wordml" xmlns:w16du="http://schemas.microsoft.com/office/word/2023/wordml/word16du" xmlns:w16sdtdh="http://schemas.microsoft.com/office/word/2020/wordml/sdtdatahash" xmlns:w16sdtfl="http://schemas.microsoft.com/office/word/2024/wordml/sdtformatlock" xmlns:w16se="http://schemas.microsoft.com/office/word/2015/wordml/symex" mc:Ignorable="w14 w15 w16se w16cid w16 w16cex w16sdtdh w16sdtfl w16du">
   <w:docDefaults>
     <w:rPrDefault>
       <w:rPr>

</xml_diff>

<commit_message>
Anabelle updated cell locations in box 1
</commit_message>
<xml_diff>
--- a/LakeMeadWaterBankDivideInflow/ModelGuide/ModelGuidance-LakeMeadWaterBank-TextBoxes.docx
+++ b/LakeMeadWaterBankDivideInflow/ModelGuide/ModelGuidance-LakeMeadWaterBank-TextBoxes.docx
@@ -5,6 +5,15 @@
     <w:p>
       <w:r>
         <w:t>Model Guide Boxes</w:t>
+      </w:r>
+      <w:r>
+        <w:softHyphen/>
+      </w:r>
+      <w:r>
+        <w:softHyphen/>
+      </w:r>
+      <w:r>
+        <w:softHyphen/>
       </w:r>
     </w:p>
     <w:p/>
@@ -412,7 +421,23 @@
                                 <w:sz w:val="24"/>
                                 <w:szCs w:val="24"/>
                               </w:rPr>
-                              <w:t xml:space="preserve">Add emails, and set permissions so </w:t>
+                              <w:t>Add emails,</w:t>
+                            </w:r>
+                            <w:r>
+                              <w:rPr>
+                                <w:rFonts w:ascii="Times New Roman" w:eastAsia="Times New Roman" w:hAnsi="Times New Roman" w:cs="Times New Roman"/>
+                                <w:sz w:val="24"/>
+                                <w:szCs w:val="24"/>
+                              </w:rPr>
+                              <w:t xml:space="preserve"> </w:t>
+                            </w:r>
+                            <w:r>
+                              <w:rPr>
+                                <w:rFonts w:ascii="Times New Roman" w:eastAsia="Times New Roman" w:hAnsi="Times New Roman" w:cs="Times New Roman"/>
+                                <w:sz w:val="24"/>
+                                <w:szCs w:val="24"/>
+                              </w:rPr>
+                              <w:t xml:space="preserve">and set permissions so </w:t>
                             </w:r>
                             <w:r>
                               <w:rPr>
@@ -574,7 +599,7 @@
                                 <w:sz w:val="24"/>
                                 <w:szCs w:val="24"/>
                               </w:rPr>
-                              <w:t xml:space="preserve">User, </w:t>
+                              <w:t>User,</w:t>
                             </w:r>
                             <w:r>
                               <w:rPr>
@@ -684,7 +709,18 @@
                                 <w:sz w:val="24"/>
                                 <w:szCs w:val="24"/>
                               </w:rPr>
-                              <w:t>Cell B19</w:t>
+                              <w:t>Cell B1</w:t>
+                            </w:r>
+                            <w:r>
+                              <w:rPr>
+                                <w:rFonts w:ascii="Times New Roman" w:eastAsia="Times New Roman" w:hAnsi="Times New Roman" w:cs="Times New Roman"/>
+                                <w:b/>
+                                <w:bCs/>
+                                <w:color w:val="00B050"/>
+                                <w:sz w:val="24"/>
+                                <w:szCs w:val="24"/>
+                              </w:rPr>
+                              <w:t>9</w:t>
                             </w:r>
                             <w:r>
                               <w:rPr>
@@ -719,7 +755,7 @@
                                 <w:sz w:val="24"/>
                                 <w:szCs w:val="24"/>
                               </w:rPr>
-                              <w:t xml:space="preserve">On </w:t>
+                              <w:t>In</w:t>
                             </w:r>
                             <w:r>
                               <w:rPr>
@@ -730,7 +766,7 @@
                                 <w:sz w:val="24"/>
                                 <w:szCs w:val="24"/>
                               </w:rPr>
-                              <w:t>Row 20, Column B</w:t>
+                              <w:t xml:space="preserve"> Cell B20</w:t>
                             </w:r>
                             <w:r>
                               <w:rPr>
@@ -765,7 +801,7 @@
                                 <w:sz w:val="24"/>
                                 <w:szCs w:val="24"/>
                               </w:rPr>
-                              <w:t xml:space="preserve">In  </w:t>
+                              <w:t xml:space="preserve">In </w:t>
                             </w:r>
                             <w:r>
                               <w:rPr>
@@ -776,7 +812,18 @@
                                 <w:sz w:val="24"/>
                                 <w:szCs w:val="24"/>
                               </w:rPr>
-                              <w:t>Cell B21</w:t>
+                              <w:t xml:space="preserve">Cell </w:t>
+                            </w:r>
+                            <w:r>
+                              <w:rPr>
+                                <w:rFonts w:ascii="Times New Roman" w:eastAsia="Times New Roman" w:hAnsi="Times New Roman" w:cs="Times New Roman"/>
+                                <w:b/>
+                                <w:bCs/>
+                                <w:color w:val="00B050"/>
+                                <w:sz w:val="24"/>
+                                <w:szCs w:val="24"/>
+                              </w:rPr>
+                              <w:t>C22</w:t>
                             </w:r>
                             <w:r>
                               <w:rPr>
@@ -892,7 +939,7 @@
                                 <w:sz w:val="24"/>
                                 <w:szCs w:val="24"/>
                               </w:rPr>
-                              <w:t>Row 1</w:t>
+                              <w:t xml:space="preserve">Row </w:t>
                             </w:r>
                             <w:r>
                               <w:rPr>
@@ -903,15 +950,15 @@
                                 <w:sz w:val="24"/>
                                 <w:szCs w:val="24"/>
                               </w:rPr>
-                              <w:t>09</w:t>
-                            </w:r>
-                            <w:r>
-                              <w:rPr>
-                                <w:rFonts w:ascii="Times New Roman" w:eastAsia="Times New Roman" w:hAnsi="Times New Roman" w:cs="Times New Roman"/>
-                                <w:sz w:val="24"/>
-                                <w:szCs w:val="24"/>
-                              </w:rPr>
-                              <w:t xml:space="preserve"> in row blocks with </w:t>
+                              <w:t xml:space="preserve">116 </w:t>
+                            </w:r>
+                            <w:r>
+                              <w:rPr>
+                                <w:rFonts w:ascii="Times New Roman" w:eastAsia="Times New Roman" w:hAnsi="Times New Roman" w:cs="Times New Roman"/>
+                                <w:sz w:val="24"/>
+                                <w:szCs w:val="24"/>
+                              </w:rPr>
+                              <w:t xml:space="preserve">in row blocks with </w:t>
                             </w:r>
                             <w:r>
                               <w:rPr>
@@ -1139,7 +1186,7 @@
                 <v:stroke joinstyle="miter"/>
                 <v:path gradientshapeok="t" o:connecttype="rect"/>
               </v:shapetype>
-              <v:shape id="Text Box 2" o:spid="_x0000_s1026" type="#_x0000_t202" style="position:absolute;margin-left:0;margin-top:120.45pt;width:400.6pt;height:549pt;z-index:251661312;visibility:visible;mso-wrap-style:square;mso-width-percent:0;mso-height-percent:0;mso-wrap-distance-left:9pt;mso-wrap-distance-top:3.6pt;mso-wrap-distance-right:9pt;mso-wrap-distance-bottom:3.6pt;mso-position-horizontal:left;mso-position-horizontal-relative:margin;mso-position-vertical:absolute;mso-position-vertical-relative:page;mso-width-percent:0;mso-height-percent:0;mso-width-relative:margin;mso-height-relative:margin;v-text-anchor:top" o:gfxdata="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" o:allowoverlap="f" fillcolor="#fffbef">
+              <v:shape id="Text Box 2" o:spid="_x0000_s1026" type="#_x0000_t202" style="position:absolute;margin-left:0;margin-top:120.45pt;width:400.6pt;height:549pt;z-index:251661312;visibility:visible;mso-wrap-style:square;mso-width-percent:0;mso-height-percent:0;mso-wrap-distance-left:9pt;mso-wrap-distance-top:3.6pt;mso-wrap-distance-right:9pt;mso-wrap-distance-bottom:3.6pt;mso-position-horizontal:left;mso-position-horizontal-relative:margin;mso-position-vertical:absolute;mso-position-vertical-relative:page;mso-width-percent:0;mso-height-percent:0;mso-width-relative:margin;mso-height-relative:margin;v-text-anchor:top" o:gfxdata="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" o:allowoverlap="f" fillcolor="#fffbef">
                 <v:textbox>
                   <w:txbxContent>
                     <w:p>
@@ -1495,7 +1542,23 @@
                           <w:sz w:val="24"/>
                           <w:szCs w:val="24"/>
                         </w:rPr>
-                        <w:t xml:space="preserve">Add emails, and set permissions so </w:t>
+                        <w:t>Add emails,</w:t>
+                      </w:r>
+                      <w:r>
+                        <w:rPr>
+                          <w:rFonts w:ascii="Times New Roman" w:eastAsia="Times New Roman" w:hAnsi="Times New Roman" w:cs="Times New Roman"/>
+                          <w:sz w:val="24"/>
+                          <w:szCs w:val="24"/>
+                        </w:rPr>
+                        <w:t xml:space="preserve"> </w:t>
+                      </w:r>
+                      <w:r>
+                        <w:rPr>
+                          <w:rFonts w:ascii="Times New Roman" w:eastAsia="Times New Roman" w:hAnsi="Times New Roman" w:cs="Times New Roman"/>
+                          <w:sz w:val="24"/>
+                          <w:szCs w:val="24"/>
+                        </w:rPr>
+                        <w:t xml:space="preserve">and set permissions so </w:t>
                       </w:r>
                       <w:r>
                         <w:rPr>
@@ -1657,7 +1720,7 @@
                           <w:sz w:val="24"/>
                           <w:szCs w:val="24"/>
                         </w:rPr>
-                        <w:t xml:space="preserve">User, </w:t>
+                        <w:t>User,</w:t>
                       </w:r>
                       <w:r>
                         <w:rPr>
@@ -1767,7 +1830,18 @@
                           <w:sz w:val="24"/>
                           <w:szCs w:val="24"/>
                         </w:rPr>
-                        <w:t>Cell B19</w:t>
+                        <w:t>Cell B1</w:t>
+                      </w:r>
+                      <w:r>
+                        <w:rPr>
+                          <w:rFonts w:ascii="Times New Roman" w:eastAsia="Times New Roman" w:hAnsi="Times New Roman" w:cs="Times New Roman"/>
+                          <w:b/>
+                          <w:bCs/>
+                          <w:color w:val="00B050"/>
+                          <w:sz w:val="24"/>
+                          <w:szCs w:val="24"/>
+                        </w:rPr>
+                        <w:t>9</w:t>
                       </w:r>
                       <w:r>
                         <w:rPr>
@@ -1802,7 +1876,7 @@
                           <w:sz w:val="24"/>
                           <w:szCs w:val="24"/>
                         </w:rPr>
-                        <w:t xml:space="preserve">On </w:t>
+                        <w:t>In</w:t>
                       </w:r>
                       <w:r>
                         <w:rPr>
@@ -1813,7 +1887,7 @@
                           <w:sz w:val="24"/>
                           <w:szCs w:val="24"/>
                         </w:rPr>
-                        <w:t>Row 20, Column B</w:t>
+                        <w:t xml:space="preserve"> Cell B20</w:t>
                       </w:r>
                       <w:r>
                         <w:rPr>
@@ -1848,7 +1922,7 @@
                           <w:sz w:val="24"/>
                           <w:szCs w:val="24"/>
                         </w:rPr>
-                        <w:t xml:space="preserve">In  </w:t>
+                        <w:t xml:space="preserve">In </w:t>
                       </w:r>
                       <w:r>
                         <w:rPr>
@@ -1859,7 +1933,18 @@
                           <w:sz w:val="24"/>
                           <w:szCs w:val="24"/>
                         </w:rPr>
-                        <w:t>Cell B21</w:t>
+                        <w:t xml:space="preserve">Cell </w:t>
+                      </w:r>
+                      <w:r>
+                        <w:rPr>
+                          <w:rFonts w:ascii="Times New Roman" w:eastAsia="Times New Roman" w:hAnsi="Times New Roman" w:cs="Times New Roman"/>
+                          <w:b/>
+                          <w:bCs/>
+                          <w:color w:val="00B050"/>
+                          <w:sz w:val="24"/>
+                          <w:szCs w:val="24"/>
+                        </w:rPr>
+                        <w:t>C22</w:t>
                       </w:r>
                       <w:r>
                         <w:rPr>
@@ -1975,7 +2060,7 @@
                           <w:sz w:val="24"/>
                           <w:szCs w:val="24"/>
                         </w:rPr>
-                        <w:t>Row 1</w:t>
+                        <w:t xml:space="preserve">Row </w:t>
                       </w:r>
                       <w:r>
                         <w:rPr>
@@ -1986,15 +2071,15 @@
                           <w:sz w:val="24"/>
                           <w:szCs w:val="24"/>
                         </w:rPr>
-                        <w:t>09</w:t>
-                      </w:r>
-                      <w:r>
-                        <w:rPr>
-                          <w:rFonts w:ascii="Times New Roman" w:eastAsia="Times New Roman" w:hAnsi="Times New Roman" w:cs="Times New Roman"/>
-                          <w:sz w:val="24"/>
-                          <w:szCs w:val="24"/>
-                        </w:rPr>
-                        <w:t xml:space="preserve"> in row blocks with </w:t>
+                        <w:t xml:space="preserve">116 </w:t>
+                      </w:r>
+                      <w:r>
+                        <w:rPr>
+                          <w:rFonts w:ascii="Times New Roman" w:eastAsia="Times New Roman" w:hAnsi="Times New Roman" w:cs="Times New Roman"/>
+                          <w:sz w:val="24"/>
+                          <w:szCs w:val="24"/>
+                        </w:rPr>
+                        <w:t xml:space="preserve">in row blocks with </w:t>
                       </w:r>
                       <w:r>
                         <w:rPr>

</xml_diff>